<commit_message>
updates new files 11/22/2024
22 novembre 2024
</commit_message>
<xml_diff>
--- a/05-06-07_LLM_Synthetic_Dataset/D2_Trace_Synthetic_Dataset/D2-BPMN-Designer/XES-BPMN-Designer-Prompt-Schema.docx
+++ b/05-06-07_LLM_Synthetic_Dataset/D2_Trace_Synthetic_Dataset/D2-BPMN-Designer/XES-BPMN-Designer-Prompt-Schema.docx
@@ -7,6 +7,7 @@
         <w:spacing w:after="0"/>
         <w:jc w:val="center"/>
         <w:rPr>
+          <w:rFonts w:ascii="Arial" w:hAnsi="Arial" w:cs="Arial"/>
           <w:b/>
           <w:bCs/>
           <w:sz w:val="28"/>
@@ -16,6 +17,7 @@
       <w:bookmarkStart w:id="0" w:name="_Hlk160480103"/>
       <w:r>
         <w:rPr>
+          <w:rFonts w:ascii="Arial" w:hAnsi="Arial" w:cs="Arial"/>
           <w:b/>
           <w:bCs/>
           <w:sz w:val="28"/>
@@ -25,6 +27,7 @@
       </w:r>
       <w:r>
         <w:rPr>
+          <w:rFonts w:ascii="Arial" w:hAnsi="Arial" w:cs="Arial"/>
           <w:b/>
           <w:bCs/>
           <w:sz w:val="28"/>
@@ -37,6 +40,7 @@
       <w:pPr>
         <w:spacing w:after="0"/>
         <w:rPr>
+          <w:rFonts w:ascii="Arial" w:hAnsi="Arial" w:cs="Arial"/>
           <w:b/>
           <w:bCs/>
           <w:sz w:val="18"/>
@@ -49,6 +53,7 @@
       <w:pPr>
         <w:spacing w:after="0"/>
         <w:rPr>
+          <w:rFonts w:ascii="Arial" w:hAnsi="Arial" w:cs="Arial"/>
           <w:b/>
           <w:bCs/>
           <w:sz w:val="18"/>
@@ -57,6 +62,7 @@
       </w:pPr>
       <w:r>
         <w:rPr>
+          <w:rFonts w:ascii="Arial" w:hAnsi="Arial" w:cs="Arial"/>
           <w:b/>
           <w:bCs/>
           <w:sz w:val="18"/>
@@ -69,6 +75,7 @@
       <w:pPr>
         <w:spacing w:after="0"/>
         <w:rPr>
+          <w:rFonts w:ascii="Arial" w:hAnsi="Arial" w:cs="Arial"/>
           <w:b/>
           <w:bCs/>
           <w:sz w:val="18"/>
@@ -80,12 +87,14 @@
       <w:pPr>
         <w:spacing w:after="0"/>
         <w:rPr>
-          <w:sz w:val="18"/>
-          <w:szCs w:val="18"/>
-        </w:rPr>
-      </w:pPr>
-      <w:r>
-        <w:rPr>
+          <w:rFonts w:ascii="Arial" w:hAnsi="Arial" w:cs="Arial"/>
+          <w:sz w:val="18"/>
+          <w:szCs w:val="18"/>
+        </w:rPr>
+      </w:pPr>
+      <w:r>
+        <w:rPr>
+          <w:rFonts w:ascii="Arial" w:hAnsi="Arial" w:cs="Arial"/>
           <w:b/>
           <w:bCs/>
           <w:sz w:val="18"/>
@@ -95,6 +104,7 @@
       </w:r>
       <w:r>
         <w:rPr>
+          <w:rFonts w:ascii="Arial" w:hAnsi="Arial" w:cs="Arial"/>
           <w:sz w:val="18"/>
           <w:szCs w:val="18"/>
         </w:rPr>
@@ -105,21 +115,24 @@
       <w:pPr>
         <w:spacing w:after="0"/>
         <w:rPr>
-          <w:sz w:val="18"/>
-          <w:szCs w:val="18"/>
-        </w:rPr>
-      </w:pPr>
-    </w:p>
-    <w:p>
-      <w:pPr>
-        <w:spacing w:after="0"/>
-        <w:rPr>
-          <w:sz w:val="18"/>
-          <w:szCs w:val="18"/>
-        </w:rPr>
-      </w:pPr>
-      <w:r>
-        <w:rPr>
+          <w:rFonts w:ascii="Arial" w:hAnsi="Arial" w:cs="Arial"/>
+          <w:sz w:val="18"/>
+          <w:szCs w:val="18"/>
+        </w:rPr>
+      </w:pPr>
+    </w:p>
+    <w:p>
+      <w:pPr>
+        <w:spacing w:after="0"/>
+        <w:rPr>
+          <w:rFonts w:ascii="Arial" w:hAnsi="Arial" w:cs="Arial"/>
+          <w:sz w:val="18"/>
+          <w:szCs w:val="18"/>
+        </w:rPr>
+      </w:pPr>
+      <w:r>
+        <w:rPr>
+          <w:rFonts w:ascii="Arial" w:hAnsi="Arial" w:cs="Arial"/>
           <w:b/>
           <w:bCs/>
           <w:sz w:val="18"/>
@@ -129,6 +142,7 @@
       </w:r>
       <w:r>
         <w:rPr>
+          <w:rFonts w:ascii="Arial" w:hAnsi="Arial" w:cs="Arial"/>
           <w:sz w:val="18"/>
           <w:szCs w:val="18"/>
         </w:rPr>
@@ -139,21 +153,24 @@
       <w:pPr>
         <w:spacing w:after="0"/>
         <w:rPr>
-          <w:sz w:val="18"/>
-          <w:szCs w:val="18"/>
-        </w:rPr>
-      </w:pPr>
-    </w:p>
-    <w:p>
-      <w:pPr>
-        <w:spacing w:after="0"/>
-        <w:rPr>
-          <w:sz w:val="18"/>
-          <w:szCs w:val="18"/>
-        </w:rPr>
-      </w:pPr>
-      <w:r>
-        <w:rPr>
+          <w:rFonts w:ascii="Arial" w:hAnsi="Arial" w:cs="Arial"/>
+          <w:sz w:val="18"/>
+          <w:szCs w:val="18"/>
+        </w:rPr>
+      </w:pPr>
+    </w:p>
+    <w:p>
+      <w:pPr>
+        <w:spacing w:after="0"/>
+        <w:rPr>
+          <w:rFonts w:ascii="Arial" w:hAnsi="Arial" w:cs="Arial"/>
+          <w:sz w:val="18"/>
+          <w:szCs w:val="18"/>
+        </w:rPr>
+      </w:pPr>
+      <w:r>
+        <w:rPr>
+          <w:rFonts w:ascii="Arial" w:hAnsi="Arial" w:cs="Arial"/>
           <w:sz w:val="18"/>
           <w:szCs w:val="18"/>
         </w:rPr>
@@ -164,21 +181,24 @@
       <w:pPr>
         <w:spacing w:after="0"/>
         <w:rPr>
-          <w:sz w:val="18"/>
-          <w:szCs w:val="18"/>
-        </w:rPr>
-      </w:pPr>
-    </w:p>
-    <w:p>
-      <w:pPr>
-        <w:spacing w:after="0"/>
-        <w:rPr>
-          <w:sz w:val="18"/>
-          <w:szCs w:val="18"/>
-        </w:rPr>
-      </w:pPr>
-      <w:r>
-        <w:rPr>
+          <w:rFonts w:ascii="Arial" w:hAnsi="Arial" w:cs="Arial"/>
+          <w:sz w:val="18"/>
+          <w:szCs w:val="18"/>
+        </w:rPr>
+      </w:pPr>
+    </w:p>
+    <w:p>
+      <w:pPr>
+        <w:spacing w:after="0"/>
+        <w:rPr>
+          <w:rFonts w:ascii="Arial" w:hAnsi="Arial" w:cs="Arial"/>
+          <w:sz w:val="18"/>
+          <w:szCs w:val="18"/>
+        </w:rPr>
+      </w:pPr>
+      <w:r>
+        <w:rPr>
+          <w:rFonts w:ascii="Arial" w:hAnsi="Arial" w:cs="Arial"/>
           <w:sz w:val="18"/>
           <w:szCs w:val="18"/>
         </w:rPr>
@@ -189,21 +209,24 @@
       <w:pPr>
         <w:spacing w:after="0"/>
         <w:rPr>
-          <w:sz w:val="18"/>
-          <w:szCs w:val="18"/>
-        </w:rPr>
-      </w:pPr>
-    </w:p>
-    <w:p>
-      <w:pPr>
-        <w:spacing w:after="0"/>
-        <w:rPr>
-          <w:sz w:val="18"/>
-          <w:szCs w:val="18"/>
-        </w:rPr>
-      </w:pPr>
-      <w:r>
-        <w:rPr>
+          <w:rFonts w:ascii="Arial" w:hAnsi="Arial" w:cs="Arial"/>
+          <w:sz w:val="18"/>
+          <w:szCs w:val="18"/>
+        </w:rPr>
+      </w:pPr>
+    </w:p>
+    <w:p>
+      <w:pPr>
+        <w:spacing w:after="0"/>
+        <w:rPr>
+          <w:rFonts w:ascii="Arial" w:hAnsi="Arial" w:cs="Arial"/>
+          <w:sz w:val="18"/>
+          <w:szCs w:val="18"/>
+        </w:rPr>
+      </w:pPr>
+      <w:r>
+        <w:rPr>
+          <w:rFonts w:ascii="Arial" w:hAnsi="Arial" w:cs="Arial"/>
           <w:sz w:val="18"/>
           <w:szCs w:val="18"/>
         </w:rPr>
@@ -214,21 +237,24 @@
       <w:pPr>
         <w:spacing w:after="0"/>
         <w:rPr>
-          <w:sz w:val="18"/>
-          <w:szCs w:val="18"/>
-        </w:rPr>
-      </w:pPr>
-    </w:p>
-    <w:p>
-      <w:pPr>
-        <w:spacing w:after="0"/>
-        <w:rPr>
-          <w:sz w:val="18"/>
-          <w:szCs w:val="18"/>
-        </w:rPr>
-      </w:pPr>
-      <w:r>
-        <w:rPr>
+          <w:rFonts w:ascii="Arial" w:hAnsi="Arial" w:cs="Arial"/>
+          <w:sz w:val="18"/>
+          <w:szCs w:val="18"/>
+        </w:rPr>
+      </w:pPr>
+    </w:p>
+    <w:p>
+      <w:pPr>
+        <w:spacing w:after="0"/>
+        <w:rPr>
+          <w:rFonts w:ascii="Arial" w:hAnsi="Arial" w:cs="Arial"/>
+          <w:sz w:val="18"/>
+          <w:szCs w:val="18"/>
+        </w:rPr>
+      </w:pPr>
+      <w:r>
+        <w:rPr>
+          <w:rFonts w:ascii="Arial" w:hAnsi="Arial" w:cs="Arial"/>
           <w:b/>
           <w:bCs/>
           <w:sz w:val="18"/>
@@ -238,6 +264,7 @@
       </w:r>
       <w:r>
         <w:rPr>
+          <w:rFonts w:ascii="Arial" w:hAnsi="Arial" w:cs="Arial"/>
           <w:sz w:val="18"/>
           <w:szCs w:val="18"/>
         </w:rPr>
@@ -245,6 +272,7 @@
       </w:r>
       <w:r>
         <w:rPr>
+          <w:rFonts w:ascii="Arial" w:hAnsi="Arial" w:cs="Arial"/>
           <w:sz w:val="18"/>
           <w:szCs w:val="18"/>
         </w:rPr>
@@ -255,21 +283,24 @@
       <w:pPr>
         <w:spacing w:after="0"/>
         <w:rPr>
-          <w:sz w:val="18"/>
-          <w:szCs w:val="18"/>
-        </w:rPr>
-      </w:pPr>
-    </w:p>
-    <w:p>
-      <w:pPr>
-        <w:spacing w:after="0"/>
-        <w:rPr>
-          <w:sz w:val="18"/>
-          <w:szCs w:val="18"/>
-        </w:rPr>
-      </w:pPr>
-      <w:r>
-        <w:rPr>
+          <w:rFonts w:ascii="Arial" w:hAnsi="Arial" w:cs="Arial"/>
+          <w:sz w:val="18"/>
+          <w:szCs w:val="18"/>
+        </w:rPr>
+      </w:pPr>
+    </w:p>
+    <w:p>
+      <w:pPr>
+        <w:spacing w:after="0"/>
+        <w:rPr>
+          <w:rFonts w:ascii="Arial" w:hAnsi="Arial" w:cs="Arial"/>
+          <w:sz w:val="18"/>
+          <w:szCs w:val="18"/>
+        </w:rPr>
+      </w:pPr>
+      <w:r>
+        <w:rPr>
+          <w:rFonts w:ascii="Arial" w:hAnsi="Arial" w:cs="Arial"/>
           <w:sz w:val="18"/>
           <w:szCs w:val="18"/>
         </w:rPr>
@@ -280,21 +311,24 @@
       <w:pPr>
         <w:spacing w:after="0"/>
         <w:rPr>
-          <w:sz w:val="18"/>
-          <w:szCs w:val="18"/>
-        </w:rPr>
-      </w:pPr>
-    </w:p>
-    <w:p>
-      <w:pPr>
-        <w:spacing w:after="0"/>
-        <w:rPr>
-          <w:sz w:val="18"/>
-          <w:szCs w:val="18"/>
-        </w:rPr>
-      </w:pPr>
-      <w:r>
-        <w:rPr>
+          <w:rFonts w:ascii="Arial" w:hAnsi="Arial" w:cs="Arial"/>
+          <w:sz w:val="18"/>
+          <w:szCs w:val="18"/>
+        </w:rPr>
+      </w:pPr>
+    </w:p>
+    <w:p>
+      <w:pPr>
+        <w:spacing w:after="0"/>
+        <w:rPr>
+          <w:rFonts w:ascii="Arial" w:hAnsi="Arial" w:cs="Arial"/>
+          <w:sz w:val="18"/>
+          <w:szCs w:val="18"/>
+        </w:rPr>
+      </w:pPr>
+      <w:r>
+        <w:rPr>
+          <w:rFonts w:ascii="Arial" w:hAnsi="Arial" w:cs="Arial"/>
           <w:b/>
           <w:bCs/>
           <w:sz w:val="18"/>
@@ -304,6 +338,7 @@
       </w:r>
       <w:r>
         <w:rPr>
+          <w:rFonts w:ascii="Arial" w:hAnsi="Arial" w:cs="Arial"/>
           <w:sz w:val="18"/>
           <w:szCs w:val="18"/>
         </w:rPr>
@@ -314,21 +349,24 @@
       <w:pPr>
         <w:spacing w:after="0"/>
         <w:rPr>
-          <w:sz w:val="18"/>
-          <w:szCs w:val="18"/>
-        </w:rPr>
-      </w:pPr>
-    </w:p>
-    <w:p>
-      <w:pPr>
-        <w:spacing w:after="0"/>
-        <w:rPr>
-          <w:sz w:val="18"/>
-          <w:szCs w:val="18"/>
-        </w:rPr>
-      </w:pPr>
-      <w:r>
-        <w:rPr>
+          <w:rFonts w:ascii="Arial" w:hAnsi="Arial" w:cs="Arial"/>
+          <w:sz w:val="18"/>
+          <w:szCs w:val="18"/>
+        </w:rPr>
+      </w:pPr>
+    </w:p>
+    <w:p>
+      <w:pPr>
+        <w:spacing w:after="0"/>
+        <w:rPr>
+          <w:rFonts w:ascii="Arial" w:hAnsi="Arial" w:cs="Arial"/>
+          <w:sz w:val="18"/>
+          <w:szCs w:val="18"/>
+        </w:rPr>
+      </w:pPr>
+      <w:r>
+        <w:rPr>
+          <w:rFonts w:ascii="Arial" w:hAnsi="Arial" w:cs="Arial"/>
           <w:sz w:val="18"/>
           <w:szCs w:val="18"/>
         </w:rPr>
@@ -339,21 +377,24 @@
       <w:pPr>
         <w:spacing w:after="0"/>
         <w:rPr>
-          <w:sz w:val="18"/>
-          <w:szCs w:val="18"/>
-        </w:rPr>
-      </w:pPr>
-    </w:p>
-    <w:p>
-      <w:pPr>
-        <w:spacing w:after="0"/>
-        <w:rPr>
-          <w:sz w:val="18"/>
-          <w:szCs w:val="18"/>
-        </w:rPr>
-      </w:pPr>
-      <w:r>
-        <w:rPr>
+          <w:rFonts w:ascii="Arial" w:hAnsi="Arial" w:cs="Arial"/>
+          <w:sz w:val="18"/>
+          <w:szCs w:val="18"/>
+        </w:rPr>
+      </w:pPr>
+    </w:p>
+    <w:p>
+      <w:pPr>
+        <w:spacing w:after="0"/>
+        <w:rPr>
+          <w:rFonts w:ascii="Arial" w:hAnsi="Arial" w:cs="Arial"/>
+          <w:sz w:val="18"/>
+          <w:szCs w:val="18"/>
+        </w:rPr>
+      </w:pPr>
+      <w:r>
+        <w:rPr>
+          <w:rFonts w:ascii="Arial" w:hAnsi="Arial" w:cs="Arial"/>
           <w:b/>
           <w:bCs/>
           <w:sz w:val="18"/>
@@ -363,38 +404,35 @@
       </w:r>
       <w:r>
         <w:rPr>
-          <w:sz w:val="18"/>
-          <w:szCs w:val="18"/>
-        </w:rPr>
-        <w:t>This is the XES trace file representing the modeling step done when we created the example BPMN model based on “BPMN Designer” metamodel</w:t>
-      </w:r>
-      <w:r>
-        <w:rPr>
-          <w:sz w:val="18"/>
-          <w:szCs w:val="18"/>
-        </w:rPr>
-        <w:t>:</w:t>
-      </w:r>
-    </w:p>
-    <w:p>
-      <w:pPr>
-        <w:spacing w:after="0"/>
-        <w:rPr>
-          <w:sz w:val="18"/>
-          <w:szCs w:val="18"/>
-        </w:rPr>
-      </w:pPr>
-    </w:p>
-    <w:p>
-      <w:pPr>
-        <w:spacing w:after="0"/>
-        <w:rPr>
-          <w:sz w:val="18"/>
-          <w:szCs w:val="18"/>
-        </w:rPr>
-      </w:pPr>
-      <w:r>
-        <w:rPr>
+          <w:rFonts w:ascii="Arial" w:hAnsi="Arial" w:cs="Arial"/>
+          <w:sz w:val="18"/>
+          <w:szCs w:val="18"/>
+        </w:rPr>
+        <w:t>This is the XES trace file representing the modeling step done when we created the example BPMN model based on “BPMN Designer” metamodel:</w:t>
+      </w:r>
+    </w:p>
+    <w:p>
+      <w:pPr>
+        <w:spacing w:after="0"/>
+        <w:rPr>
+          <w:rFonts w:ascii="Arial" w:hAnsi="Arial" w:cs="Arial"/>
+          <w:sz w:val="18"/>
+          <w:szCs w:val="18"/>
+        </w:rPr>
+      </w:pPr>
+    </w:p>
+    <w:p>
+      <w:pPr>
+        <w:spacing w:after="0"/>
+        <w:rPr>
+          <w:rFonts w:ascii="Arial" w:hAnsi="Arial" w:cs="Arial"/>
+          <w:sz w:val="18"/>
+          <w:szCs w:val="18"/>
+        </w:rPr>
+      </w:pPr>
+      <w:r>
+        <w:rPr>
+          <w:rFonts w:ascii="Arial" w:hAnsi="Arial" w:cs="Arial"/>
           <w:sz w:val="18"/>
           <w:szCs w:val="18"/>
         </w:rPr>
@@ -405,21 +443,24 @@
       <w:pPr>
         <w:spacing w:after="0"/>
         <w:rPr>
-          <w:sz w:val="18"/>
-          <w:szCs w:val="18"/>
-        </w:rPr>
-      </w:pPr>
-    </w:p>
-    <w:p>
-      <w:pPr>
-        <w:spacing w:after="0"/>
-        <w:rPr>
-          <w:sz w:val="18"/>
-          <w:szCs w:val="18"/>
-        </w:rPr>
-      </w:pPr>
-      <w:r>
-        <w:rPr>
+          <w:rFonts w:ascii="Arial" w:hAnsi="Arial" w:cs="Arial"/>
+          <w:sz w:val="18"/>
+          <w:szCs w:val="18"/>
+        </w:rPr>
+      </w:pPr>
+    </w:p>
+    <w:p>
+      <w:pPr>
+        <w:spacing w:after="0"/>
+        <w:rPr>
+          <w:rFonts w:ascii="Arial" w:hAnsi="Arial" w:cs="Arial"/>
+          <w:sz w:val="18"/>
+          <w:szCs w:val="18"/>
+        </w:rPr>
+      </w:pPr>
+      <w:r>
+        <w:rPr>
+          <w:rFonts w:ascii="Arial" w:hAnsi="Arial" w:cs="Arial"/>
           <w:b/>
           <w:bCs/>
           <w:sz w:val="18"/>
@@ -429,6 +470,7 @@
       </w:r>
       <w:r>
         <w:rPr>
+          <w:rFonts w:ascii="Arial" w:hAnsi="Arial" w:cs="Arial"/>
           <w:sz w:val="18"/>
           <w:szCs w:val="18"/>
         </w:rPr>
@@ -436,6 +478,7 @@
       </w:r>
       <w:r>
         <w:rPr>
+          <w:rFonts w:ascii="Arial" w:hAnsi="Arial" w:cs="Arial"/>
           <w:sz w:val="18"/>
           <w:szCs w:val="18"/>
         </w:rPr>
@@ -443,6 +486,7 @@
       </w:r>
       <w:r>
         <w:rPr>
+          <w:rFonts w:ascii="Arial" w:hAnsi="Arial" w:cs="Arial"/>
           <w:sz w:val="18"/>
           <w:szCs w:val="18"/>
         </w:rPr>
@@ -453,21 +497,24 @@
       <w:pPr>
         <w:spacing w:after="0"/>
         <w:rPr>
-          <w:sz w:val="18"/>
-          <w:szCs w:val="18"/>
-        </w:rPr>
-      </w:pPr>
-    </w:p>
-    <w:p>
-      <w:pPr>
-        <w:spacing w:after="0"/>
-        <w:rPr>
-          <w:sz w:val="18"/>
-          <w:szCs w:val="18"/>
-        </w:rPr>
-      </w:pPr>
-      <w:r>
-        <w:rPr>
+          <w:rFonts w:ascii="Arial" w:hAnsi="Arial" w:cs="Arial"/>
+          <w:sz w:val="18"/>
+          <w:szCs w:val="18"/>
+        </w:rPr>
+      </w:pPr>
+    </w:p>
+    <w:p>
+      <w:pPr>
+        <w:spacing w:after="0"/>
+        <w:rPr>
+          <w:rFonts w:ascii="Arial" w:hAnsi="Arial" w:cs="Arial"/>
+          <w:sz w:val="18"/>
+          <w:szCs w:val="18"/>
+        </w:rPr>
+      </w:pPr>
+      <w:r>
+        <w:rPr>
+          <w:rFonts w:ascii="Arial" w:hAnsi="Arial" w:cs="Arial"/>
           <w:sz w:val="18"/>
           <w:szCs w:val="18"/>
         </w:rPr>
@@ -478,6 +525,7 @@
       <w:pPr>
         <w:spacing w:after="0"/>
         <w:rPr>
+          <w:rFonts w:ascii="Arial" w:hAnsi="Arial" w:cs="Arial"/>
           <w:sz w:val="18"/>
           <w:szCs w:val="18"/>
           <w:u w:val="single"/>

</xml_diff>